<commit_message>
Versão Final do projeto
Terminado o projeto.
</commit_message>
<xml_diff>
--- a/Documentação Trabalho Estrutura de dados.docx
+++ b/Documentação Trabalho Estrutura de dados.docx
@@ -127,68 +127,68 @@
         </w:rPr>
         <w:t>Pedro Takahashi</w:t>
       </w:r>
+    </w:p>
+    <w:p>
+      <w:pPr>
+        <w:spacing w:line="360" w:lineRule="auto"/>
+        <w:jc w:val="center"/>
+        <w:rPr>
+          <w:rFonts w:ascii="Arial" w:hAnsi="Arial" w:cs="Arial"/>
+          <w:sz w:val="24"/>
+          <w:szCs w:val="24"/>
+        </w:rPr>
+      </w:pPr>
+    </w:p>
+    <w:p>
+      <w:pPr>
+        <w:spacing w:line="360" w:lineRule="auto"/>
+        <w:jc w:val="center"/>
+        <w:rPr>
+          <w:rFonts w:ascii="Arial" w:hAnsi="Arial" w:cs="Arial"/>
+          <w:b/>
+          <w:sz w:val="28"/>
+          <w:szCs w:val="28"/>
+        </w:rPr>
+      </w:pPr>
+      <w:r>
+        <w:rPr>
+          <w:rFonts w:ascii="Arial" w:hAnsi="Arial" w:cs="Arial"/>
+          <w:b/>
+          <w:sz w:val="28"/>
+          <w:szCs w:val="28"/>
+        </w:rPr>
+        <w:t xml:space="preserve">Trabalho de </w:t>
+      </w:r>
+      <w:r>
+        <w:rPr>
+          <w:rFonts w:ascii="Arial" w:hAnsi="Arial" w:cs="Arial"/>
+          <w:b/>
+          <w:sz w:val="28"/>
+          <w:szCs w:val="28"/>
+        </w:rPr>
+        <w:t>Estrutura de Dados II</w:t>
+      </w:r>
+    </w:p>
+    <w:p>
+      <w:pPr>
+        <w:spacing w:line="360" w:lineRule="auto"/>
+        <w:jc w:val="center"/>
+        <w:rPr>
+          <w:rFonts w:ascii="Arial" w:hAnsi="Arial" w:cs="Arial"/>
+          <w:sz w:val="28"/>
+          <w:szCs w:val="28"/>
+        </w:rPr>
+      </w:pPr>
+      <w:r>
+        <w:rPr>
+          <w:rFonts w:ascii="Arial" w:hAnsi="Arial" w:cs="Arial"/>
+          <w:sz w:val="28"/>
+          <w:szCs w:val="28"/>
+        </w:rPr>
+        <w:t>Documentação</w:t>
+      </w:r>
       <w:bookmarkStart w:id="0" w:name="_GoBack"/>
       <w:bookmarkEnd w:id="0"/>
-    </w:p>
-    <w:p>
-      <w:pPr>
-        <w:spacing w:line="360" w:lineRule="auto"/>
-        <w:jc w:val="center"/>
-        <w:rPr>
-          <w:rFonts w:ascii="Arial" w:hAnsi="Arial" w:cs="Arial"/>
-          <w:sz w:val="24"/>
-          <w:szCs w:val="24"/>
-        </w:rPr>
-      </w:pPr>
-    </w:p>
-    <w:p>
-      <w:pPr>
-        <w:spacing w:line="360" w:lineRule="auto"/>
-        <w:jc w:val="center"/>
-        <w:rPr>
-          <w:rFonts w:ascii="Arial" w:hAnsi="Arial" w:cs="Arial"/>
-          <w:b/>
-          <w:sz w:val="28"/>
-          <w:szCs w:val="28"/>
-        </w:rPr>
-      </w:pPr>
-      <w:r>
-        <w:rPr>
-          <w:rFonts w:ascii="Arial" w:hAnsi="Arial" w:cs="Arial"/>
-          <w:b/>
-          <w:sz w:val="28"/>
-          <w:szCs w:val="28"/>
-        </w:rPr>
-        <w:t xml:space="preserve">Trabalho de LFA – Parte </w:t>
-      </w:r>
-      <w:r>
-        <w:rPr>
-          <w:rFonts w:ascii="Arial" w:hAnsi="Arial" w:cs="Arial"/>
-          <w:b/>
-          <w:sz w:val="28"/>
-          <w:szCs w:val="28"/>
-        </w:rPr>
-        <w:t>2</w:t>
-      </w:r>
-    </w:p>
-    <w:p>
-      <w:pPr>
-        <w:spacing w:line="360" w:lineRule="auto"/>
-        <w:jc w:val="center"/>
-        <w:rPr>
-          <w:rFonts w:ascii="Arial" w:hAnsi="Arial" w:cs="Arial"/>
-          <w:sz w:val="28"/>
-          <w:szCs w:val="28"/>
-        </w:rPr>
-      </w:pPr>
-      <w:r>
-        <w:rPr>
-          <w:rFonts w:ascii="Arial" w:hAnsi="Arial" w:cs="Arial"/>
-          <w:sz w:val="28"/>
-          <w:szCs w:val="28"/>
-        </w:rPr>
-        <w:t>Relatório</w:t>
-      </w:r>
       <w:r>
         <w:rPr>
           <w:rFonts w:ascii="Arial" w:hAnsi="Arial" w:cs="Arial"/>
@@ -10596,7 +10596,7 @@
 </file>
 
 <file path=customXml/itemProps1.xml><?xml version="1.0" encoding="utf-8"?>
-<ds:datastoreItem xmlns:ds="http://schemas.openxmlformats.org/officeDocument/2006/customXml" ds:itemID="{566D2990-C1AA-48A3-8FF4-18F293D982BE}">
+<ds:datastoreItem xmlns:ds="http://schemas.openxmlformats.org/officeDocument/2006/customXml" ds:itemID="{C4A8A959-5D14-4337-9A68-DEE4148BBCF8}">
   <ds:schemaRefs>
     <ds:schemaRef ds:uri="http://schemas.openxmlformats.org/officeDocument/2006/bibliography"/>
   </ds:schemaRefs>

</xml_diff>